<commit_message>
Thiet ke kien truc cho usecase RentBike
</commit_message>
<xml_diff>
--- a/Software_Requirement_Specification/BaoCaoDacTaPhanMem.docx
+++ b/Software_Requirement_Specification/BaoCaoDacTaPhanMem.docx
@@ -9052,12 +9052,20 @@
       </w:pPr>
       <w:r>
         <w:rPr>
-          <w:rFonts w:cs="Times New Roman"/>
-          <w:b/>
-          <w:bCs/>
-          <w:szCs w:val="28"/>
+          <w:rFonts w:ascii="Arial" w:eastAsia="Times New Roman" w:hAnsi="Arial" w:cs="Arial"/>
+          <w:sz w:val="36"/>
+          <w:szCs w:val="20"/>
         </w:rPr>
         <w:lastRenderedPageBreak/>
+        <w:t xml:space="preserve"> </w:t>
+      </w:r>
+      <w:r>
+        <w:rPr>
+          <w:rFonts w:cs="Times New Roman"/>
+          <w:b/>
+          <w:bCs/>
+          <w:szCs w:val="28"/>
+        </w:rPr>
         <w:t>7 Biểu đồ hoạt động</w:t>
       </w:r>
       <w:r>
@@ -11709,11 +11717,60 @@
     </w:p>
     <w:p>
       <w:pPr>
-        <w:pStyle w:val="ListParagraph"/>
-        <w:numPr>
-          <w:ilvl w:val="0"/>
-          <w:numId w:val="10"/>
-        </w:numPr>
+        <w:autoSpaceDE w:val="0"/>
+        <w:autoSpaceDN w:val="0"/>
+        <w:spacing w:before="120" w:after="120" w:line="288" w:lineRule="auto"/>
+        <w:ind w:left="360"/>
+        <w:jc w:val="both"/>
+        <w:rPr>
+          <w:rFonts w:cs="Times New Roman"/>
+          <w:szCs w:val="28"/>
+        </w:rPr>
+      </w:pPr>
+      <w:r>
+        <w:rPr>
+          <w:rFonts w:cs="Times New Roman"/>
+          <w:szCs w:val="28"/>
+        </w:rPr>
+        <w:t xml:space="preserve">1 </w:t>
+      </w:r>
+      <w:r>
+        <w:rPr>
+          <w:rFonts w:cs="Times New Roman"/>
+          <w:szCs w:val="28"/>
+        </w:rPr>
+        <w:t>Hệ thống hiện thị giao diện danh sách các bãi đỗ xe có trên hệ thống</w:t>
+      </w:r>
+    </w:p>
+    <w:p>
+      <w:pPr>
+        <w:autoSpaceDE w:val="0"/>
+        <w:autoSpaceDN w:val="0"/>
+        <w:spacing w:before="120" w:after="120" w:line="288" w:lineRule="auto"/>
+        <w:ind w:left="360"/>
+        <w:jc w:val="both"/>
+        <w:rPr>
+          <w:rFonts w:cs="Times New Roman"/>
+          <w:szCs w:val="28"/>
+        </w:rPr>
+      </w:pPr>
+      <w:r>
+        <w:rPr>
+          <w:rFonts w:cs="Times New Roman"/>
+          <w:szCs w:val="28"/>
+        </w:rPr>
+        <w:t xml:space="preserve">2 </w:t>
+      </w:r>
+      <w:r>
+        <w:rPr>
+          <w:rFonts w:cs="Times New Roman"/>
+          <w:szCs w:val="28"/>
+        </w:rPr>
+        <w:t>Người dùng chọn một bãi đỗ xe bất kì</w:t>
+      </w:r>
+    </w:p>
+    <w:p>
+      <w:pPr>
         <w:autoSpaceDE w:val="0"/>
         <w:autoSpaceDN w:val="0"/>
         <w:spacing w:before="120" w:after="120" w:line="288" w:lineRule="auto"/>
@@ -11728,16 +11785,41 @@
           <w:rFonts w:cs="Times New Roman"/>
           <w:szCs w:val="28"/>
         </w:rPr>
-        <w:t>Hệ thống hiện thị giao diện danh sách các bãi đỗ xe có trên hệ thống</w:t>
-      </w:r>
-    </w:p>
-    <w:p>
-      <w:pPr>
-        <w:pStyle w:val="ListParagraph"/>
-        <w:numPr>
-          <w:ilvl w:val="0"/>
-          <w:numId w:val="10"/>
-        </w:numPr>
+        <w:t xml:space="preserve">     3 </w:t>
+      </w:r>
+      <w:r>
+        <w:rPr>
+          <w:rFonts w:cs="Times New Roman"/>
+          <w:szCs w:val="28"/>
+        </w:rPr>
+        <w:t xml:space="preserve">Hệ thống hiển thị thông tin chi tiết về bãi đỗ xe đó </w:t>
+      </w:r>
+      <w:proofErr w:type="gramStart"/>
+      <w:r>
+        <w:rPr>
+          <w:rFonts w:cs="Times New Roman"/>
+          <w:szCs w:val="28"/>
+        </w:rPr>
+        <w:t>( gồm</w:t>
+      </w:r>
+      <w:proofErr w:type="gramEnd"/>
+      <w:r>
+        <w:rPr>
+          <w:rFonts w:cs="Times New Roman"/>
+          <w:szCs w:val="28"/>
+        </w:rPr>
+        <w:t xml:space="preserve"> các vị trí bãi xe còn trống )</w:t>
+      </w:r>
+      <w:r>
+        <w:rPr>
+          <w:rFonts w:cs="Times New Roman"/>
+          <w:szCs w:val="28"/>
+        </w:rPr>
+        <w:t xml:space="preserve"> </w:t>
+      </w:r>
+    </w:p>
+    <w:p>
+      <w:pPr>
         <w:autoSpaceDE w:val="0"/>
         <w:autoSpaceDN w:val="0"/>
         <w:spacing w:before="120" w:after="120" w:line="288" w:lineRule="auto"/>
@@ -11752,16 +11834,18 @@
           <w:rFonts w:cs="Times New Roman"/>
           <w:szCs w:val="28"/>
         </w:rPr>
-        <w:t>Người dùng chọn một bãi đỗ xe bất kì</w:t>
-      </w:r>
-    </w:p>
-    <w:p>
-      <w:pPr>
-        <w:pStyle w:val="ListParagraph"/>
-        <w:numPr>
-          <w:ilvl w:val="0"/>
-          <w:numId w:val="10"/>
-        </w:numPr>
+        <w:t xml:space="preserve">     4 </w:t>
+      </w:r>
+      <w:r>
+        <w:rPr>
+          <w:rFonts w:cs="Times New Roman"/>
+          <w:szCs w:val="28"/>
+        </w:rPr>
+        <w:t>Khách hàng chọn vị trí trống bất kì trong bãi và chọn trả xe để tiến hành trả xe</w:t>
+      </w:r>
+    </w:p>
+    <w:p>
+      <w:pPr>
         <w:autoSpaceDE w:val="0"/>
         <w:autoSpaceDN w:val="0"/>
         <w:spacing w:before="120" w:after="120" w:line="288" w:lineRule="auto"/>
@@ -11776,32 +11860,18 @@
           <w:rFonts w:cs="Times New Roman"/>
           <w:szCs w:val="28"/>
         </w:rPr>
-        <w:t xml:space="preserve">Hệ thống hiển thị thông tin chi tiết về bãi đỗ xe đó </w:t>
-      </w:r>
-      <w:proofErr w:type="gramStart"/>
-      <w:r>
-        <w:rPr>
-          <w:rFonts w:cs="Times New Roman"/>
-          <w:szCs w:val="28"/>
-        </w:rPr>
-        <w:t>( gồm</w:t>
-      </w:r>
-      <w:proofErr w:type="gramEnd"/>
-      <w:r>
-        <w:rPr>
-          <w:rFonts w:cs="Times New Roman"/>
-          <w:szCs w:val="28"/>
-        </w:rPr>
-        <w:t xml:space="preserve"> các vị trí bãi xe còn trống )</w:t>
-      </w:r>
-    </w:p>
-    <w:p>
-      <w:pPr>
-        <w:pStyle w:val="ListParagraph"/>
-        <w:numPr>
-          <w:ilvl w:val="0"/>
-          <w:numId w:val="10"/>
-        </w:numPr>
+        <w:t xml:space="preserve">     5 </w:t>
+      </w:r>
+      <w:r>
+        <w:rPr>
+          <w:rFonts w:cs="Times New Roman"/>
+          <w:szCs w:val="28"/>
+        </w:rPr>
+        <w:t>Hệ thống trả tiền đặt cọc xe và trừ đi số tiền tương ứng với thời gian thuê xe của khách hàng.</w:t>
+      </w:r>
+    </w:p>
+    <w:p>
+      <w:pPr>
         <w:autoSpaceDE w:val="0"/>
         <w:autoSpaceDN w:val="0"/>
         <w:spacing w:before="120" w:after="120" w:line="288" w:lineRule="auto"/>
@@ -11816,49 +11886,8 @@
           <w:rFonts w:cs="Times New Roman"/>
           <w:szCs w:val="28"/>
         </w:rPr>
-        <w:t>Khách hàng chọn vị trí trống bất kì trong bãi và chọn trả xe để tiến hành trả xe</w:t>
-      </w:r>
-    </w:p>
-    <w:p>
-      <w:pPr>
-        <w:pStyle w:val="ListParagraph"/>
-        <w:numPr>
-          <w:ilvl w:val="0"/>
-          <w:numId w:val="10"/>
-        </w:numPr>
-        <w:autoSpaceDE w:val="0"/>
-        <w:autoSpaceDN w:val="0"/>
-        <w:spacing w:before="120" w:after="120" w:line="288" w:lineRule="auto"/>
-        <w:jc w:val="both"/>
-        <w:rPr>
-          <w:rFonts w:cs="Times New Roman"/>
-          <w:szCs w:val="28"/>
-        </w:rPr>
-      </w:pPr>
-      <w:r>
-        <w:rPr>
-          <w:rFonts w:cs="Times New Roman"/>
-          <w:szCs w:val="28"/>
-        </w:rPr>
-        <w:t>Hệ thống trả tiền đặt cọc xe và trừ đi số tiền tương ứng với thời gian thuê xe của khách hàng.</w:t>
-      </w:r>
-    </w:p>
-    <w:p>
-      <w:pPr>
-        <w:pStyle w:val="ListParagraph"/>
-        <w:numPr>
-          <w:ilvl w:val="0"/>
-          <w:numId w:val="10"/>
-        </w:numPr>
-        <w:autoSpaceDE w:val="0"/>
-        <w:autoSpaceDN w:val="0"/>
-        <w:spacing w:before="120" w:after="120" w:line="288" w:lineRule="auto"/>
-        <w:jc w:val="both"/>
-        <w:rPr>
-          <w:rFonts w:cs="Times New Roman"/>
-          <w:szCs w:val="28"/>
-        </w:rPr>
-      </w:pPr>
+        <w:t xml:space="preserve">      6 </w:t>
+      </w:r>
       <w:r>
         <w:rPr>
           <w:rFonts w:cs="Times New Roman"/>
@@ -14879,6 +14908,95 @@
     </w:lvl>
   </w:abstractNum>
   <w:abstractNum w:abstractNumId="9" w15:restartNumberingAfterBreak="0">
+    <w:nsid w:val="46590B14"/>
+    <w:multiLevelType w:val="hybridMultilevel"/>
+    <w:tmpl w:val="1C7AB3A4"/>
+    <w:lvl w:ilvl="0" w:tplc="4F224EF2">
+      <w:start w:val="6"/>
+      <w:numFmt w:val="decimal"/>
+      <w:lvlText w:val="%1"/>
+      <w:lvlJc w:val="left"/>
+      <w:pPr>
+        <w:ind w:left="720" w:hanging="360"/>
+      </w:pPr>
+      <w:rPr>
+        <w:rFonts w:hint="default"/>
+      </w:rPr>
+    </w:lvl>
+    <w:lvl w:ilvl="1" w:tplc="04090019" w:tentative="1">
+      <w:start w:val="1"/>
+      <w:numFmt w:val="lowerLetter"/>
+      <w:lvlText w:val="%2."/>
+      <w:lvlJc w:val="left"/>
+      <w:pPr>
+        <w:ind w:left="1440" w:hanging="360"/>
+      </w:pPr>
+    </w:lvl>
+    <w:lvl w:ilvl="2" w:tplc="0409001B" w:tentative="1">
+      <w:start w:val="1"/>
+      <w:numFmt w:val="lowerRoman"/>
+      <w:lvlText w:val="%3."/>
+      <w:lvlJc w:val="right"/>
+      <w:pPr>
+        <w:ind w:left="2160" w:hanging="180"/>
+      </w:pPr>
+    </w:lvl>
+    <w:lvl w:ilvl="3" w:tplc="0409000F" w:tentative="1">
+      <w:start w:val="1"/>
+      <w:numFmt w:val="decimal"/>
+      <w:lvlText w:val="%4."/>
+      <w:lvlJc w:val="left"/>
+      <w:pPr>
+        <w:ind w:left="2880" w:hanging="360"/>
+      </w:pPr>
+    </w:lvl>
+    <w:lvl w:ilvl="4" w:tplc="04090019" w:tentative="1">
+      <w:start w:val="1"/>
+      <w:numFmt w:val="lowerLetter"/>
+      <w:lvlText w:val="%5."/>
+      <w:lvlJc w:val="left"/>
+      <w:pPr>
+        <w:ind w:left="3600" w:hanging="360"/>
+      </w:pPr>
+    </w:lvl>
+    <w:lvl w:ilvl="5" w:tplc="0409001B" w:tentative="1">
+      <w:start w:val="1"/>
+      <w:numFmt w:val="lowerRoman"/>
+      <w:lvlText w:val="%6."/>
+      <w:lvlJc w:val="right"/>
+      <w:pPr>
+        <w:ind w:left="4320" w:hanging="180"/>
+      </w:pPr>
+    </w:lvl>
+    <w:lvl w:ilvl="6" w:tplc="0409000F" w:tentative="1">
+      <w:start w:val="1"/>
+      <w:numFmt w:val="decimal"/>
+      <w:lvlText w:val="%7."/>
+      <w:lvlJc w:val="left"/>
+      <w:pPr>
+        <w:ind w:left="5040" w:hanging="360"/>
+      </w:pPr>
+    </w:lvl>
+    <w:lvl w:ilvl="7" w:tplc="04090019" w:tentative="1">
+      <w:start w:val="1"/>
+      <w:numFmt w:val="lowerLetter"/>
+      <w:lvlText w:val="%8."/>
+      <w:lvlJc w:val="left"/>
+      <w:pPr>
+        <w:ind w:left="5760" w:hanging="360"/>
+      </w:pPr>
+    </w:lvl>
+    <w:lvl w:ilvl="8" w:tplc="0409001B" w:tentative="1">
+      <w:start w:val="1"/>
+      <w:numFmt w:val="lowerRoman"/>
+      <w:lvlText w:val="%9."/>
+      <w:lvlJc w:val="right"/>
+      <w:pPr>
+        <w:ind w:left="6480" w:hanging="180"/>
+      </w:pPr>
+    </w:lvl>
+  </w:abstractNum>
+  <w:abstractNum w:abstractNumId="10" w15:restartNumberingAfterBreak="0">
     <w:nsid w:val="4D476BF7"/>
     <w:multiLevelType w:val="hybridMultilevel"/>
     <w:tmpl w:val="FB00F104"/>
@@ -14967,7 +15085,7 @@
       </w:pPr>
     </w:lvl>
   </w:abstractNum>
-  <w:abstractNum w:abstractNumId="10" w15:restartNumberingAfterBreak="0">
+  <w:abstractNum w:abstractNumId="11" w15:restartNumberingAfterBreak="0">
     <w:nsid w:val="4E6AFB66"/>
     <w:multiLevelType w:val="hybridMultilevel"/>
     <w:tmpl w:val="80689A00"/>
@@ -15020,7 +15138,7 @@
       <w:lvlJc w:val="left"/>
     </w:lvl>
   </w:abstractNum>
-  <w:abstractNum w:abstractNumId="11" w15:restartNumberingAfterBreak="0">
+  <w:abstractNum w:abstractNumId="12" w15:restartNumberingAfterBreak="0">
     <w:nsid w:val="519B500D"/>
     <w:multiLevelType w:val="hybridMultilevel"/>
     <w:tmpl w:val="9784469A"/>
@@ -15071,7 +15189,7 @@
       <w:lvlJc w:val="left"/>
     </w:lvl>
   </w:abstractNum>
-  <w:abstractNum w:abstractNumId="12" w15:restartNumberingAfterBreak="0">
+  <w:abstractNum w:abstractNumId="13" w15:restartNumberingAfterBreak="0">
     <w:nsid w:val="56DC7D1A"/>
     <w:multiLevelType w:val="multilevel"/>
     <w:tmpl w:val="B39E6B88"/>
@@ -15192,7 +15310,7 @@
       </w:rPr>
     </w:lvl>
   </w:abstractNum>
-  <w:abstractNum w:abstractNumId="13" w15:restartNumberingAfterBreak="0">
+  <w:abstractNum w:abstractNumId="14" w15:restartNumberingAfterBreak="0">
     <w:nsid w:val="593D46BB"/>
     <w:multiLevelType w:val="hybridMultilevel"/>
     <w:tmpl w:val="28246D98"/>
@@ -15281,7 +15399,7 @@
       </w:pPr>
     </w:lvl>
   </w:abstractNum>
-  <w:abstractNum w:abstractNumId="14" w15:restartNumberingAfterBreak="0">
+  <w:abstractNum w:abstractNumId="15" w15:restartNumberingAfterBreak="0">
     <w:nsid w:val="5B5C1F62"/>
     <w:multiLevelType w:val="multilevel"/>
     <w:tmpl w:val="3AB0D2B2"/>
@@ -15394,7 +15512,96 @@
       </w:rPr>
     </w:lvl>
   </w:abstractNum>
-  <w:abstractNum w:abstractNumId="15" w15:restartNumberingAfterBreak="0">
+  <w:abstractNum w:abstractNumId="16" w15:restartNumberingAfterBreak="0">
+    <w:nsid w:val="70B93CE1"/>
+    <w:multiLevelType w:val="hybridMultilevel"/>
+    <w:tmpl w:val="492EC5FC"/>
+    <w:lvl w:ilvl="0" w:tplc="351CDBEA">
+      <w:start w:val="1"/>
+      <w:numFmt w:val="decimal"/>
+      <w:lvlText w:val="%1"/>
+      <w:lvlJc w:val="left"/>
+      <w:pPr>
+        <w:ind w:left="720" w:hanging="360"/>
+      </w:pPr>
+      <w:rPr>
+        <w:rFonts w:hint="default"/>
+      </w:rPr>
+    </w:lvl>
+    <w:lvl w:ilvl="1" w:tplc="04090019" w:tentative="1">
+      <w:start w:val="1"/>
+      <w:numFmt w:val="lowerLetter"/>
+      <w:lvlText w:val="%2."/>
+      <w:lvlJc w:val="left"/>
+      <w:pPr>
+        <w:ind w:left="1440" w:hanging="360"/>
+      </w:pPr>
+    </w:lvl>
+    <w:lvl w:ilvl="2" w:tplc="0409001B" w:tentative="1">
+      <w:start w:val="1"/>
+      <w:numFmt w:val="lowerRoman"/>
+      <w:lvlText w:val="%3."/>
+      <w:lvlJc w:val="right"/>
+      <w:pPr>
+        <w:ind w:left="2160" w:hanging="180"/>
+      </w:pPr>
+    </w:lvl>
+    <w:lvl w:ilvl="3" w:tplc="0409000F" w:tentative="1">
+      <w:start w:val="1"/>
+      <w:numFmt w:val="decimal"/>
+      <w:lvlText w:val="%4."/>
+      <w:lvlJc w:val="left"/>
+      <w:pPr>
+        <w:ind w:left="2880" w:hanging="360"/>
+      </w:pPr>
+    </w:lvl>
+    <w:lvl w:ilvl="4" w:tplc="04090019" w:tentative="1">
+      <w:start w:val="1"/>
+      <w:numFmt w:val="lowerLetter"/>
+      <w:lvlText w:val="%5."/>
+      <w:lvlJc w:val="left"/>
+      <w:pPr>
+        <w:ind w:left="3600" w:hanging="360"/>
+      </w:pPr>
+    </w:lvl>
+    <w:lvl w:ilvl="5" w:tplc="0409001B" w:tentative="1">
+      <w:start w:val="1"/>
+      <w:numFmt w:val="lowerRoman"/>
+      <w:lvlText w:val="%6."/>
+      <w:lvlJc w:val="right"/>
+      <w:pPr>
+        <w:ind w:left="4320" w:hanging="180"/>
+      </w:pPr>
+    </w:lvl>
+    <w:lvl w:ilvl="6" w:tplc="0409000F" w:tentative="1">
+      <w:start w:val="1"/>
+      <w:numFmt w:val="decimal"/>
+      <w:lvlText w:val="%7."/>
+      <w:lvlJc w:val="left"/>
+      <w:pPr>
+        <w:ind w:left="5040" w:hanging="360"/>
+      </w:pPr>
+    </w:lvl>
+    <w:lvl w:ilvl="7" w:tplc="04090019" w:tentative="1">
+      <w:start w:val="1"/>
+      <w:numFmt w:val="lowerLetter"/>
+      <w:lvlText w:val="%8."/>
+      <w:lvlJc w:val="left"/>
+      <w:pPr>
+        <w:ind w:left="5760" w:hanging="360"/>
+      </w:pPr>
+    </w:lvl>
+    <w:lvl w:ilvl="8" w:tplc="0409001B" w:tentative="1">
+      <w:start w:val="1"/>
+      <w:numFmt w:val="lowerRoman"/>
+      <w:lvlText w:val="%9."/>
+      <w:lvlJc w:val="right"/>
+      <w:pPr>
+        <w:ind w:left="6480" w:hanging="180"/>
+      </w:pPr>
+    </w:lvl>
+  </w:abstractNum>
+  <w:abstractNum w:abstractNumId="17" w15:restartNumberingAfterBreak="0">
     <w:nsid w:val="71FA6109"/>
     <w:multiLevelType w:val="multilevel"/>
     <w:tmpl w:val="B39E6B88"/>
@@ -15515,7 +15722,7 @@
       </w:rPr>
     </w:lvl>
   </w:abstractNum>
-  <w:abstractNum w:abstractNumId="16" w15:restartNumberingAfterBreak="0">
+  <w:abstractNum w:abstractNumId="18" w15:restartNumberingAfterBreak="0">
     <w:nsid w:val="757B5028"/>
     <w:multiLevelType w:val="hybridMultilevel"/>
     <w:tmpl w:val="B846C5D0"/>
@@ -15604,7 +15811,7 @@
       </w:pPr>
     </w:lvl>
   </w:abstractNum>
-  <w:abstractNum w:abstractNumId="17" w15:restartNumberingAfterBreak="0">
+  <w:abstractNum w:abstractNumId="19" w15:restartNumberingAfterBreak="0">
     <w:nsid w:val="78407C6C"/>
     <w:multiLevelType w:val="multilevel"/>
     <w:tmpl w:val="1EF4D67A"/>
@@ -15721,13 +15928,13 @@
     <w:abstractNumId w:val="6"/>
   </w:num>
   <w:num w:numId="2">
-    <w:abstractNumId w:val="16"/>
+    <w:abstractNumId w:val="18"/>
   </w:num>
   <w:num w:numId="3">
-    <w:abstractNumId w:val="10"/>
+    <w:abstractNumId w:val="11"/>
   </w:num>
   <w:num w:numId="4">
-    <w:abstractNumId w:val="11"/>
+    <w:abstractNumId w:val="12"/>
   </w:num>
   <w:num w:numId="5">
     <w:abstractNumId w:val="7"/>
@@ -15742,10 +15949,10 @@
     <w:abstractNumId w:val="3"/>
   </w:num>
   <w:num w:numId="9">
-    <w:abstractNumId w:val="12"/>
+    <w:abstractNumId w:val="13"/>
   </w:num>
   <w:num w:numId="10">
-    <w:abstractNumId w:val="15"/>
+    <w:abstractNumId w:val="17"/>
   </w:num>
   <w:num w:numId="11">
     <w:abstractNumId w:val="4"/>
@@ -15754,22 +15961,28 @@
     <w:abstractNumId w:val="2"/>
   </w:num>
   <w:num w:numId="13">
-    <w:abstractNumId w:val="14"/>
+    <w:abstractNumId w:val="15"/>
   </w:num>
   <w:num w:numId="14">
     <w:abstractNumId w:val="8"/>
   </w:num>
   <w:num w:numId="15">
-    <w:abstractNumId w:val="9"/>
+    <w:abstractNumId w:val="10"/>
   </w:num>
   <w:num w:numId="16">
-    <w:abstractNumId w:val="13"/>
+    <w:abstractNumId w:val="14"/>
   </w:num>
   <w:num w:numId="17">
-    <w:abstractNumId w:val="17"/>
+    <w:abstractNumId w:val="19"/>
   </w:num>
   <w:num w:numId="18">
     <w:abstractNumId w:val="1"/>
+  </w:num>
+  <w:num w:numId="19">
+    <w:abstractNumId w:val="16"/>
+  </w:num>
+  <w:num w:numId="20">
+    <w:abstractNumId w:val="9"/>
   </w:num>
 </w:numbering>
 </file>
@@ -16220,6 +16433,7 @@
   <w:style w:type="character" w:default="1" w:styleId="DefaultParagraphFont">
     <w:name w:val="Default Paragraph Font"/>
     <w:uiPriority w:val="1"/>
+    <w:semiHidden/>
     <w:unhideWhenUsed/>
   </w:style>
   <w:style w:type="table" w:default="1" w:styleId="TableNormal">

</xml_diff>